<commit_message>
Antes que se rompa de nuevo!
</commit_message>
<xml_diff>
--- a/django.docx
+++ b/django.docx
@@ -1308,6 +1308,66 @@
         </w:r>
       </w:hyperlink>
     </w:p>
+    <w:p>
+      <w:r>
+        <w:t>LISTA, DETALLE Y PAGINACION DE LIBROS</w:t>
+      </w:r>
+    </w:p>
+    <w:p>
+      <w:hyperlink r:id="rId21" w:anchor="p%C3%A1gina_de_lista_de_libros" w:history="1">
+        <w:r>
+          <w:rPr>
+            <w:rStyle w:val="Hipervnculo"/>
+          </w:rPr>
+          <w:t>https://developer.mozilla.org/es/docs/Learn/Server-side/Django/Generic_views#p%C3%A1gina_de_lista_de_libros</w:t>
+        </w:r>
+      </w:hyperlink>
+      <w:r>
+        <w:t xml:space="preserve"> </w:t>
+      </w:r>
+    </w:p>
+    <w:p>
+      <w:r>
+        <w:t>OAAAAAAAAAAAAAAAAA</w:t>
+      </w:r>
+    </w:p>
+    <w:p>
+      <w:pPr>
+        <w:rPr>
+          <w:rStyle w:val="Hipervnculo"/>
+        </w:rPr>
+      </w:pPr>
+      <w:hyperlink r:id="rId22" w:history="1">
+        <w:r>
+          <w:rPr>
+            <w:rStyle w:val="Hipervnculo"/>
+          </w:rPr>
+          <w:t>https://developer.mozilla.org/en-US/docs/Learn/Server-side/Django/Tutorial_local_library_website</w:t>
+        </w:r>
+      </w:hyperlink>
+      <w:r>
+        <w:rPr>
+          <w:rStyle w:val="Hipervnculo"/>
+        </w:rPr>
+        <w:t xml:space="preserve"> </w:t>
+      </w:r>
+    </w:p>
+    <w:p>
+      <w:r>
+        <w:t>VALIDACION</w:t>
+      </w:r>
+    </w:p>
+    <w:p>
+      <w:hyperlink r:id="rId23" w:history="1">
+        <w:r>
+          <w:rPr>
+            <w:rStyle w:val="Hipervnculo"/>
+          </w:rPr>
+          <w:t>https://www.geeksforgeeks.org/python-form-validation-using-django/</w:t>
+        </w:r>
+      </w:hyperlink>
+    </w:p>
+    <w:p/>
     <w:p>
       <w:bookmarkStart w:id="0" w:name="_GoBack"/>
       <w:bookmarkEnd w:id="0"/>

</xml_diff>